<commit_message>
Worked on 411 hw01
</commit_message>
<xml_diff>
--- a/MSiA 411/hw01_sms5736.docx
+++ b/MSiA 411/hw01_sms5736.docx
@@ -1,11 +1,410 @@
 
 <file path=word/document.xml><?xml version="1.0" encoding="utf-8"?>
-<w:document xmlns:wpc="http://schemas.microsoft.com/office/word/2010/wordprocessingCanvas" xmlns:cx="http://schemas.microsoft.com/office/drawing/2014/chartex" xmlns:cx1="http://schemas.microsoft.com/office/drawing/2015/9/8/chartex" xmlns:cx2="http://schemas.microsoft.com/office/drawing/2015/10/21/chartex" xmlns:cx3="http://schemas.microsoft.com/office/drawing/2016/5/9/chartex" xmlns:cx4="http://schemas.microsoft.com/office/drawing/2016/5/10/chartex" xmlns:cx5="http://schemas.microsoft.com/office/drawing/2016/5/11/chartex" xmlns:cx6="http://schemas.microsoft.com/office/drawing/2016/5/12/chartex" xmlns:cx7="http://schemas.microsoft.com/office/drawing/2016/5/13/chartex" xmlns:cx8="http://schemas.microsoft.com/office/drawing/2016/5/14/chartex" xmlns:mc="http://schemas.openxmlformats.org/markup-compatibility/2006" xmlns:aink="http://schemas.microsoft.com/office/drawing/2016/ink" xmlns:am3d="http://schemas.microsoft.com/office/drawing/2017/model3d" xmlns:o="urn:schemas-microsoft-com:office:office" xmlns:oel="http://schemas.microsoft.com/office/2019/extlst" xmlns:r="http://schemas.openxmlformats.org/officeDocument/2006/relationships" xmlns:m="http://schemas.openxmlformats.org/officeDocument/2006/math" xmlns:v="urn:schemas-microsoft-com:vml" xmlns:wp14="http://schemas.microsoft.com/office/word/2010/wordprocessingDrawing" xmlns:wp="http://schemas.openxmlformats.org/drawingml/2006/wordprocessingDrawing" xmlns:w10="urn:schemas-microsoft-com:office:word" xmlns:w="http://schemas.openxmlformats.org/wordprocessingml/2006/main" xmlns:w14="http://schemas.microsoft.com/office/word/2010/wordml" xmlns:w15="http://schemas.microsoft.com/office/word/2012/wordml" xmlns:w16cex="http://schemas.microsoft.com/office/word/2018/wordml/cex" xmlns:w16cid="http://schemas.microsoft.com/office/word/2016/wordml/cid" xmlns:w16="http://schemas.microsoft.com/office/word/2018/wordml" xmlns:w16sdtdh="http://schemas.microsoft.com/office/word/2020/wordml/sdtdatahash" xmlns:w16se="http://schemas.microsoft.com/office/word/2015/wordml/symex" xmlns:wpg="http://schemas.microsoft.com/office/word/2010/wordprocessingGroup" xmlns:wpi="http://schemas.microsoft.com/office/word/2010/wordprocessingInk" xmlns:wne="http://schemas.microsoft.com/office/word/2006/wordml" xmlns:wps="http://schemas.microsoft.com/office/word/2010/wordprocessingShape" mc:Ignorable="w14 w15 w16se w16cid w16 w16cex w16sdtdh wp14">
+<w:document xmlns:wpc="http://schemas.microsoft.com/office/word/2010/wordprocessingCanvas" xmlns:mc="http://schemas.openxmlformats.org/markup-compatibility/2006" xmlns:o="urn:schemas-microsoft-com:office:office" xmlns:r="http://schemas.openxmlformats.org/officeDocument/2006/relationships" xmlns:m="http://schemas.openxmlformats.org/officeDocument/2006/math" xmlns:v="urn:schemas-microsoft-com:vml" xmlns:wp14="http://schemas.microsoft.com/office/word/2010/wordprocessingDrawing" xmlns:wp="http://schemas.openxmlformats.org/drawingml/2006/wordprocessingDrawing" xmlns:w10="urn:schemas-microsoft-com:office:word" xmlns:w="http://schemas.openxmlformats.org/wordprocessingml/2006/main" xmlns:w14="http://schemas.microsoft.com/office/word/2010/wordml" xmlns:w15="http://schemas.microsoft.com/office/word/2012/wordml" xmlns:wpg="http://schemas.microsoft.com/office/word/2010/wordprocessingGroup" xmlns:wpi="http://schemas.microsoft.com/office/word/2010/wordprocessingInk" xmlns:wne="http://schemas.microsoft.com/office/word/2006/wordml" xmlns:wps="http://schemas.microsoft.com/office/word/2010/wordprocessingShape" mc:Ignorable="w14 w15 wp14">
   <w:body>
     <w:p>
+      <w:pPr>
+        <w:rPr>
+          <w:sz w:val="28"/>
+          <w:u w:val="single"/>
+        </w:rPr>
+      </w:pPr>
+      <w:r>
+        <w:rPr>
+          <w:sz w:val="28"/>
+          <w:u w:val="single"/>
+        </w:rPr>
+        <w:t>Visualization 1:</w:t>
+      </w:r>
+    </w:p>
+    <w:p>
+      <w:pPr>
+        <w:jc w:val="center"/>
+      </w:pPr>
+      <w:r>
+        <w:rPr>
+          <w:noProof/>
+        </w:rPr>
+        <w:drawing>
+          <wp:inline distT="0" distB="0" distL="0" distR="0" wp14:anchorId="4541C28B" wp14:editId="4B8FDF6B">
+            <wp:extent cx="5943600" cy="3302645"/>
+            <wp:effectExtent l="0" t="0" r="0" b="0"/>
+            <wp:docPr id="3" name="Picture 3" descr="5 mistakes people make when sharing COVID-19 data visualizations on  Twitter: IU News"/>
+            <wp:cNvGraphicFramePr>
+              <a:graphicFrameLocks xmlns:a="http://schemas.openxmlformats.org/drawingml/2006/main" noChangeAspect="1"/>
+            </wp:cNvGraphicFramePr>
+            <a:graphic xmlns:a="http://schemas.openxmlformats.org/drawingml/2006/main">
+              <a:graphicData uri="http://schemas.openxmlformats.org/drawingml/2006/picture">
+                <pic:pic xmlns:pic="http://schemas.openxmlformats.org/drawingml/2006/picture">
+                  <pic:nvPicPr>
+                    <pic:cNvPr id="0" name="Picture 3" descr="5 mistakes people make when sharing COVID-19 data visualizations on  Twitter: IU News"/>
+                    <pic:cNvPicPr>
+                      <a:picLocks noChangeAspect="1" noChangeArrowheads="1"/>
+                    </pic:cNvPicPr>
+                  </pic:nvPicPr>
+                  <pic:blipFill>
+                    <a:blip r:embed="rId5">
+                      <a:extLst>
+                        <a:ext uri="{28A0092B-C50C-407E-A947-70E740481C1C}">
+                          <a14:useLocalDpi xmlns:a14="http://schemas.microsoft.com/office/drawing/2010/main" val="0"/>
+                        </a:ext>
+                      </a:extLst>
+                    </a:blip>
+                    <a:srcRect/>
+                    <a:stretch>
+                      <a:fillRect/>
+                    </a:stretch>
+                  </pic:blipFill>
+                  <pic:spPr bwMode="auto">
+                    <a:xfrm>
+                      <a:off x="0" y="0"/>
+                      <a:ext cx="5943600" cy="3302645"/>
+                    </a:xfrm>
+                    <a:prstGeom prst="rect">
+                      <a:avLst/>
+                    </a:prstGeom>
+                    <a:noFill/>
+                    <a:ln>
+                      <a:noFill/>
+                    </a:ln>
+                  </pic:spPr>
+                </pic:pic>
+              </a:graphicData>
+            </a:graphic>
+          </wp:inline>
+        </w:drawing>
+      </w:r>
+    </w:p>
+    <w:p/>
+    <w:p>
+      <w:r>
+        <w:t xml:space="preserve">This is a pie chart showing the number of times the entity was cited for covid-19 visualization on twitter. </w:t>
+      </w:r>
+      <w:r>
+        <w:t>The question itself it a good question. It shows which data sources are the most widely used. However one major problem is that one fourth of the sources are not specified. When looking at the pie chart and seeing that, I would immediately disregard the chart because such a high percentage of sources are not specified.</w:t>
+      </w:r>
+    </w:p>
+    <w:p>
+      <w:r>
+        <w:t>T</w:t>
+      </w:r>
+      <w:r>
+        <w:t xml:space="preserve">his </w:t>
+      </w:r>
+      <w:r>
+        <w:t xml:space="preserve">type of </w:t>
+      </w:r>
+      <w:r>
+        <w:t>chart</w:t>
+      </w:r>
+      <w:r>
+        <w:t xml:space="preserve"> (pie chart)</w:t>
+      </w:r>
+      <w:r>
+        <w:t xml:space="preserve"> itself</w:t>
+      </w:r>
+      <w:r>
+        <w:t xml:space="preserve"> is ineffective. Other than not specified and Johns Hopkins, it is hard to tell exactly the percentage of the pie chart</w:t>
+      </w:r>
+      <w:r>
+        <w:t xml:space="preserve"> each category occupies along with the number of times citied. </w:t>
+      </w:r>
+      <w:r>
+        <w:t>A sideways bar chart would be a much better representation of this data as it would allow the viewer to more easily compare each source side by side.</w:t>
+      </w:r>
+    </w:p>
+    <w:p>
+      <w:r>
+        <w:t>As far as design elements, the chart is okay. There is a good balance of white space and the words themselves are easy to read. The downside is we are not given the amount of times less-used sources’ are accessed for a twitter post.</w:t>
+      </w:r>
+    </w:p>
+    <w:p>
+      <w:r>
+        <w:t xml:space="preserve">Source: </w:t>
+      </w:r>
+      <w:hyperlink r:id="rId6" w:history="1">
+        <w:r>
+          <w:rPr>
+            <w:rStyle w:val="Hyperlink"/>
+          </w:rPr>
+          <w:t>https://www.mdpi.com/2227-9709/7/3/35</w:t>
+        </w:r>
+      </w:hyperlink>
       <w:r>
         <w:t xml:space="preserve"> </w:t>
       </w:r>
+      <w:r>
+        <w:t xml:space="preserve">  </w:t>
+      </w:r>
+    </w:p>
+    <w:p/>
+    <w:p>
+      <w:pPr>
+        <w:rPr>
+          <w:sz w:val="28"/>
+          <w:u w:val="single"/>
+        </w:rPr>
+      </w:pPr>
+    </w:p>
+    <w:p>
+      <w:pPr>
+        <w:rPr>
+          <w:sz w:val="28"/>
+          <w:u w:val="single"/>
+        </w:rPr>
+      </w:pPr>
+    </w:p>
+    <w:p>
+      <w:pPr>
+        <w:rPr>
+          <w:sz w:val="28"/>
+          <w:u w:val="single"/>
+        </w:rPr>
+      </w:pPr>
+    </w:p>
+    <w:p>
+      <w:pPr>
+        <w:rPr>
+          <w:sz w:val="28"/>
+          <w:u w:val="single"/>
+        </w:rPr>
+      </w:pPr>
+    </w:p>
+    <w:p>
+      <w:pPr>
+        <w:rPr>
+          <w:sz w:val="28"/>
+          <w:u w:val="single"/>
+        </w:rPr>
+      </w:pPr>
+      <w:r>
+        <w:rPr>
+          <w:sz w:val="28"/>
+          <w:u w:val="single"/>
+        </w:rPr>
+        <w:lastRenderedPageBreak/>
+        <w:t xml:space="preserve">Visualization </w:t>
+      </w:r>
+      <w:r>
+        <w:rPr>
+          <w:sz w:val="28"/>
+          <w:u w:val="single"/>
+        </w:rPr>
+        <w:t>2</w:t>
+      </w:r>
+      <w:r>
+        <w:rPr>
+          <w:sz w:val="28"/>
+          <w:u w:val="single"/>
+        </w:rPr>
+        <w:t>:</w:t>
+      </w:r>
+    </w:p>
+    <w:p>
+      <w:r>
+        <w:rPr>
+          <w:noProof/>
+        </w:rPr>
+        <w:drawing>
+          <wp:inline distT="0" distB="0" distL="0" distR="0" wp14:anchorId="7E8671D7" wp14:editId="4601E8A0">
+            <wp:extent cx="5943600" cy="5943600"/>
+            <wp:effectExtent l="0" t="0" r="0" b="0"/>
+            <wp:docPr id="1" name="Picture 1" descr="https://wpdatatables.com/wp-content/uploads/2022/06/The-50-Most-Visited-Websites-in-the-World.jpg"/>
+            <wp:cNvGraphicFramePr>
+              <a:graphicFrameLocks xmlns:a="http://schemas.openxmlformats.org/drawingml/2006/main" noChangeAspect="1"/>
+            </wp:cNvGraphicFramePr>
+            <a:graphic xmlns:a="http://schemas.openxmlformats.org/drawingml/2006/main">
+              <a:graphicData uri="http://schemas.openxmlformats.org/drawingml/2006/picture">
+                <pic:pic xmlns:pic="http://schemas.openxmlformats.org/drawingml/2006/picture">
+                  <pic:nvPicPr>
+                    <pic:cNvPr id="0" name="Picture 1" descr="https://wpdatatables.com/wp-content/uploads/2022/06/The-50-Most-Visited-Websites-in-the-World.jpg"/>
+                    <pic:cNvPicPr>
+                      <a:picLocks noChangeAspect="1" noChangeArrowheads="1"/>
+                    </pic:cNvPicPr>
+                  </pic:nvPicPr>
+                  <pic:blipFill>
+                    <a:blip r:embed="rId7">
+                      <a:extLst>
+                        <a:ext uri="{28A0092B-C50C-407E-A947-70E740481C1C}">
+                          <a14:useLocalDpi xmlns:a14="http://schemas.microsoft.com/office/drawing/2010/main" val="0"/>
+                        </a:ext>
+                      </a:extLst>
+                    </a:blip>
+                    <a:srcRect/>
+                    <a:stretch>
+                      <a:fillRect/>
+                    </a:stretch>
+                  </pic:blipFill>
+                  <pic:spPr bwMode="auto">
+                    <a:xfrm>
+                      <a:off x="0" y="0"/>
+                      <a:ext cx="5943600" cy="5943600"/>
+                    </a:xfrm>
+                    <a:prstGeom prst="rect">
+                      <a:avLst/>
+                    </a:prstGeom>
+                    <a:noFill/>
+                    <a:ln>
+                      <a:noFill/>
+                    </a:ln>
+                  </pic:spPr>
+                </pic:pic>
+              </a:graphicData>
+            </a:graphic>
+          </wp:inline>
+        </w:drawing>
+      </w:r>
+    </w:p>
+    <w:p/>
+    <w:p>
+      <w:r>
+        <w:t xml:space="preserve">This chart is meant to convey the number of views each website has and display the ones with the most views as the largest/least as smallest bubbles. While this idea seems good in theory, the data could </w:t>
+      </w:r>
+    </w:p>
+    <w:p/>
+    <w:p>
+      <w:r>
+        <w:t xml:space="preserve">Source: </w:t>
+      </w:r>
+      <w:hyperlink r:id="rId8" w:history="1">
+        <w:r>
+          <w:rPr>
+            <w:rStyle w:val="Hyperlink"/>
+          </w:rPr>
+          <w:t>https://www.visualcapitalist.com/the-50-most-visited-websites-in-the-world/</w:t>
+        </w:r>
+      </w:hyperlink>
+    </w:p>
+    <w:p/>
+    <w:p>
+      <w:pPr>
+        <w:rPr>
+          <w:sz w:val="28"/>
+          <w:u w:val="single"/>
+        </w:rPr>
+      </w:pPr>
+    </w:p>
+    <w:p>
+      <w:pPr>
+        <w:rPr>
+          <w:sz w:val="28"/>
+          <w:u w:val="single"/>
+        </w:rPr>
+      </w:pPr>
+    </w:p>
+    <w:p>
+      <w:pPr>
+        <w:rPr>
+          <w:sz w:val="28"/>
+          <w:u w:val="single"/>
+        </w:rPr>
+      </w:pPr>
+    </w:p>
+    <w:p>
+      <w:pPr>
+        <w:rPr>
+          <w:sz w:val="28"/>
+          <w:u w:val="single"/>
+        </w:rPr>
+      </w:pPr>
+      <w:r>
+        <w:rPr>
+          <w:sz w:val="28"/>
+          <w:u w:val="single"/>
+        </w:rPr>
+        <w:t xml:space="preserve">Visualization </w:t>
+      </w:r>
+      <w:r>
+        <w:rPr>
+          <w:sz w:val="28"/>
+          <w:u w:val="single"/>
+        </w:rPr>
+        <w:t>3</w:t>
+      </w:r>
+      <w:r>
+        <w:rPr>
+          <w:sz w:val="28"/>
+          <w:u w:val="single"/>
+        </w:rPr>
+        <w:t>:</w:t>
+      </w:r>
+    </w:p>
+    <w:p>
+      <w:r>
+        <w:rPr>
+          <w:noProof/>
+        </w:rPr>
+        <w:drawing>
+          <wp:inline distT="0" distB="0" distL="0" distR="0" wp14:anchorId="58D88849" wp14:editId="299BA268">
+            <wp:extent cx="4848225" cy="7442025"/>
+            <wp:effectExtent l="0" t="0" r="0" b="6985"/>
+            <wp:docPr id="2" name="Picture 2" descr="https://wpdatatables.com/wp-content/uploads/2022/06/It-Fell-From-the-Sky.jpg"/>
+            <wp:cNvGraphicFramePr>
+              <a:graphicFrameLocks xmlns:a="http://schemas.openxmlformats.org/drawingml/2006/main" noChangeAspect="1"/>
+            </wp:cNvGraphicFramePr>
+            <a:graphic xmlns:a="http://schemas.openxmlformats.org/drawingml/2006/main">
+              <a:graphicData uri="http://schemas.openxmlformats.org/drawingml/2006/picture">
+                <pic:pic xmlns:pic="http://schemas.openxmlformats.org/drawingml/2006/picture">
+                  <pic:nvPicPr>
+                    <pic:cNvPr id="0" name="Picture 6" descr="https://wpdatatables.com/wp-content/uploads/2022/06/It-Fell-From-the-Sky.jpg"/>
+                    <pic:cNvPicPr>
+                      <a:picLocks noChangeAspect="1" noChangeArrowheads="1"/>
+                    </pic:cNvPicPr>
+                  </pic:nvPicPr>
+                  <pic:blipFill>
+                    <a:blip r:embed="rId9">
+                      <a:extLst>
+                        <a:ext uri="{28A0092B-C50C-407E-A947-70E740481C1C}">
+                          <a14:useLocalDpi xmlns:a14="http://schemas.microsoft.com/office/drawing/2010/main" val="0"/>
+                        </a:ext>
+                      </a:extLst>
+                    </a:blip>
+                    <a:srcRect/>
+                    <a:stretch>
+                      <a:fillRect/>
+                    </a:stretch>
+                  </pic:blipFill>
+                  <pic:spPr bwMode="auto">
+                    <a:xfrm>
+                      <a:off x="0" y="0"/>
+                      <a:ext cx="4863677" cy="7465743"/>
+                    </a:xfrm>
+                    <a:prstGeom prst="rect">
+                      <a:avLst/>
+                    </a:prstGeom>
+                    <a:noFill/>
+                    <a:ln>
+                      <a:noFill/>
+                    </a:ln>
+                  </pic:spPr>
+                </pic:pic>
+              </a:graphicData>
+            </a:graphic>
+          </wp:inline>
+        </w:drawing>
+      </w:r>
+    </w:p>
+    <w:p>
+      <w:r>
+        <w:lastRenderedPageBreak/>
+        <w:t>This visualization is very clean</w:t>
+      </w:r>
+      <w:bookmarkStart w:id="0" w:name="_GoBack"/>
+      <w:bookmarkEnd w:id="0"/>
+    </w:p>
+    <w:p/>
+    <w:p>
+      <w:r>
+        <w:t xml:space="preserve">Source: </w:t>
+      </w:r>
+      <w:hyperlink r:id="rId10" w:history="1">
+        <w:r>
+          <w:rPr>
+            <w:rStyle w:val="Hyperlink"/>
+          </w:rPr>
+          <w:t>https://www.behance.net/gallery/95352539/It-Fell-from-the-Sky</w:t>
+        </w:r>
+      </w:hyperlink>
     </w:p>
     <w:sectPr>
       <w:pgSz w:w="12240" w:h="15840"/>
@@ -18,7 +417,7 @@
 </file>
 
 <file path=word/numbering.xml><?xml version="1.0" encoding="utf-8"?>
-<w:numbering xmlns:wpc="http://schemas.microsoft.com/office/word/2010/wordprocessingCanvas" xmlns:cx="http://schemas.microsoft.com/office/drawing/2014/chartex" xmlns:cx1="http://schemas.microsoft.com/office/drawing/2015/9/8/chartex" xmlns:cx2="http://schemas.microsoft.com/office/drawing/2015/10/21/chartex" xmlns:cx3="http://schemas.microsoft.com/office/drawing/2016/5/9/chartex" xmlns:cx4="http://schemas.microsoft.com/office/drawing/2016/5/10/chartex" xmlns:cx5="http://schemas.microsoft.com/office/drawing/2016/5/11/chartex" xmlns:cx6="http://schemas.microsoft.com/office/drawing/2016/5/12/chartex" xmlns:cx7="http://schemas.microsoft.com/office/drawing/2016/5/13/chartex" xmlns:cx8="http://schemas.microsoft.com/office/drawing/2016/5/14/chartex" xmlns:mc="http://schemas.openxmlformats.org/markup-compatibility/2006" xmlns:aink="http://schemas.microsoft.com/office/drawing/2016/ink" xmlns:am3d="http://schemas.microsoft.com/office/drawing/2017/model3d" xmlns:o="urn:schemas-microsoft-com:office:office" xmlns:oel="http://schemas.microsoft.com/office/2019/extlst" xmlns:r="http://schemas.openxmlformats.org/officeDocument/2006/relationships" xmlns:m="http://schemas.openxmlformats.org/officeDocument/2006/math" xmlns:v="urn:schemas-microsoft-com:vml" xmlns:wp14="http://schemas.microsoft.com/office/word/2010/wordprocessingDrawing" xmlns:wp="http://schemas.openxmlformats.org/drawingml/2006/wordprocessingDrawing" xmlns:w10="urn:schemas-microsoft-com:office:word" xmlns:w="http://schemas.openxmlformats.org/wordprocessingml/2006/main" xmlns:w14="http://schemas.microsoft.com/office/word/2010/wordml" xmlns:w15="http://schemas.microsoft.com/office/word/2012/wordml" xmlns:w16cex="http://schemas.microsoft.com/office/word/2018/wordml/cex" xmlns:w16cid="http://schemas.microsoft.com/office/word/2016/wordml/cid" xmlns:w16="http://schemas.microsoft.com/office/word/2018/wordml" xmlns:w16sdtdh="http://schemas.microsoft.com/office/word/2020/wordml/sdtdatahash" xmlns:w16se="http://schemas.microsoft.com/office/word/2015/wordml/symex" xmlns:wpg="http://schemas.microsoft.com/office/word/2010/wordprocessingGroup" xmlns:wpi="http://schemas.microsoft.com/office/word/2010/wordprocessingInk" xmlns:wne="http://schemas.microsoft.com/office/word/2006/wordml" xmlns:wps="http://schemas.microsoft.com/office/word/2010/wordprocessingShape" mc:Ignorable="w14 w15 w16se w16cid w16 w16cex w16sdtdh wp14">
+<w:numbering xmlns:wpc="http://schemas.microsoft.com/office/word/2010/wordprocessingCanvas" xmlns:mc="http://schemas.openxmlformats.org/markup-compatibility/2006" xmlns:o="urn:schemas-microsoft-com:office:office" xmlns:r="http://schemas.openxmlformats.org/officeDocument/2006/relationships" xmlns:m="http://schemas.openxmlformats.org/officeDocument/2006/math" xmlns:v="urn:schemas-microsoft-com:vml" xmlns:wp14="http://schemas.microsoft.com/office/word/2010/wordprocessingDrawing" xmlns:wp="http://schemas.openxmlformats.org/drawingml/2006/wordprocessingDrawing" xmlns:w10="urn:schemas-microsoft-com:office:word" xmlns:w="http://schemas.openxmlformats.org/wordprocessingml/2006/main" xmlns:w14="http://schemas.microsoft.com/office/word/2010/wordml" xmlns:w15="http://schemas.microsoft.com/office/word/2012/wordml" xmlns:wpg="http://schemas.microsoft.com/office/word/2010/wordprocessingGroup" xmlns:wpi="http://schemas.microsoft.com/office/word/2010/wordprocessingInk" xmlns:wne="http://schemas.microsoft.com/office/word/2006/wordml" xmlns:wps="http://schemas.microsoft.com/office/word/2010/wordprocessingShape" mc:Ignorable="w14 w15 wp14">
   <w:abstractNum w:abstractNumId="0" w15:restartNumberingAfterBreak="0">
     <w:nsid w:val="1DD70A0B"/>
     <w:multiLevelType w:val="hybridMultilevel"/>
@@ -288,20 +687,20 @@
       </w:pPr>
     </w:lvl>
   </w:abstractNum>
-  <w:num w:numId="1" w16cid:durableId="1010569409">
+  <w:num w:numId="1">
     <w:abstractNumId w:val="2"/>
   </w:num>
-  <w:num w:numId="2" w16cid:durableId="1791584180">
+  <w:num w:numId="2">
     <w:abstractNumId w:val="0"/>
   </w:num>
-  <w:num w:numId="3" w16cid:durableId="1269659692">
+  <w:num w:numId="3">
     <w:abstractNumId w:val="1"/>
   </w:num>
 </w:numbering>
 </file>
 
 <file path=word/styles.xml><?xml version="1.0" encoding="utf-8"?>
-<w:styles xmlns:mc="http://schemas.openxmlformats.org/markup-compatibility/2006" xmlns:r="http://schemas.openxmlformats.org/officeDocument/2006/relationships" xmlns:w="http://schemas.openxmlformats.org/wordprocessingml/2006/main" xmlns:w14="http://schemas.microsoft.com/office/word/2010/wordml" xmlns:w15="http://schemas.microsoft.com/office/word/2012/wordml" xmlns:w16cex="http://schemas.microsoft.com/office/word/2018/wordml/cex" xmlns:w16cid="http://schemas.microsoft.com/office/word/2016/wordml/cid" xmlns:w16="http://schemas.microsoft.com/office/word/2018/wordml" xmlns:w16sdtdh="http://schemas.microsoft.com/office/word/2020/wordml/sdtdatahash" xmlns:w16se="http://schemas.microsoft.com/office/word/2015/wordml/symex" mc:Ignorable="w14 w15 w16se w16cid w16 w16cex w16sdtdh">
+<w:styles xmlns:mc="http://schemas.openxmlformats.org/markup-compatibility/2006" xmlns:r="http://schemas.openxmlformats.org/officeDocument/2006/relationships" xmlns:w="http://schemas.openxmlformats.org/wordprocessingml/2006/main" xmlns:w14="http://schemas.microsoft.com/office/word/2010/wordml" xmlns:w15="http://schemas.microsoft.com/office/word/2012/wordml" mc:Ignorable="w14 w15">
   <w:docDefaults>
     <w:rPrDefault>
       <w:rPr>
@@ -317,7 +716,7 @@
       </w:pPr>
     </w:pPrDefault>
   </w:docDefaults>
-  <w:latentStyles w:defLockedState="0" w:defUIPriority="99" w:defSemiHidden="0" w:defUnhideWhenUsed="0" w:defQFormat="0" w:count="376">
+  <w:latentStyles w:defLockedState="0" w:defUIPriority="99" w:defSemiHidden="0" w:defUnhideWhenUsed="0" w:defQFormat="0" w:count="371">
     <w:lsdException w:name="Normal" w:uiPriority="0" w:qFormat="1"/>
     <w:lsdException w:name="heading 1" w:uiPriority="9" w:qFormat="1"/>
     <w:lsdException w:name="heading 2" w:semiHidden="1" w:uiPriority="9" w:unhideWhenUsed="1" w:qFormat="1"/>
@@ -680,11 +1079,6 @@
     <w:lsdException w:name="List Table 5 Dark Accent 6" w:uiPriority="50"/>
     <w:lsdException w:name="List Table 6 Colorful Accent 6" w:uiPriority="51"/>
     <w:lsdException w:name="List Table 7 Colorful Accent 6" w:uiPriority="52"/>
-    <w:lsdException w:name="Mention" w:semiHidden="1" w:unhideWhenUsed="1"/>
-    <w:lsdException w:name="Smart Hyperlink" w:semiHidden="1" w:unhideWhenUsed="1"/>
-    <w:lsdException w:name="Hashtag" w:semiHidden="1" w:unhideWhenUsed="1"/>
-    <w:lsdException w:name="Unresolved Mention" w:semiHidden="1" w:unhideWhenUsed="1"/>
-    <w:lsdException w:name="Smart Link" w:semiHidden="1" w:unhideWhenUsed="1"/>
   </w:latentStyles>
   <w:style w:type="paragraph" w:default="1" w:styleId="Normal">
     <w:name w:val="Normal"/>
@@ -869,6 +1263,17 @@
         </w:tcBorders>
       </w:tcPr>
     </w:tblStylePr>
+  </w:style>
+  <w:style w:type="character" w:styleId="Hyperlink">
+    <w:name w:val="Hyperlink"/>
+    <w:basedOn w:val="DefaultParagraphFont"/>
+    <w:uiPriority w:val="99"/>
+    <w:unhideWhenUsed/>
+    <w:rsid w:val="00F32751"/>
+    <w:rPr>
+      <w:color w:val="0563C1" w:themeColor="hyperlink"/>
+      <w:u w:val="single"/>
+    </w:rPr>
   </w:style>
 </w:styles>
 </file>

</xml_diff>